<commit_message>
Adicion de diagramas BPMN y de clases
</commit_message>
<xml_diff>
--- a/Estrategia_Organizacional_NETPOLIX_primera_entrega.docx
+++ b/Estrategia_Organizacional_NETPOLIX_primera_entrega.docx
@@ -268,6 +268,7 @@
           <w:sz w:val="22"/>
           <w:szCs w:val="22"/>
         </w:rPr>
+        <w:lastRenderedPageBreak/>
         <w:t>Iteración 1</w:t>
       </w:r>
     </w:p>
@@ -571,7 +572,6 @@
         <w:rPr>
           <w:rFonts w:ascii="Arial" w:hAnsi="Arial" w:cs="Arial"/>
         </w:rPr>
-        <w:lastRenderedPageBreak/>
         <w:t>Sistema que gestiona alquiler y visualización. SIC debe integrarse con él.</w:t>
       </w:r>
     </w:p>
@@ -590,6 +590,7 @@
           <w:b/>
           <w:bCs/>
         </w:rPr>
+        <w:lastRenderedPageBreak/>
         <w:t>Empresa de entregas</w:t>
       </w:r>
       <w:r>
@@ -896,7 +897,6 @@
         <w:rPr>
           <w:rFonts w:ascii="Arial" w:hAnsi="Arial" w:cs="Arial"/>
         </w:rPr>
-        <w:lastRenderedPageBreak/>
         <w:t>Administrar videos</w:t>
       </w:r>
     </w:p>
@@ -914,6 +914,7 @@
         <w:rPr>
           <w:rFonts w:ascii="Arial" w:hAnsi="Arial" w:cs="Arial"/>
         </w:rPr>
+        <w:lastRenderedPageBreak/>
         <w:t>Administrar colecciones</w:t>
       </w:r>
     </w:p>
@@ -1217,7 +1218,6 @@
         <w:rPr>
           <w:rFonts w:ascii="Arial" w:hAnsi="Arial" w:cs="Arial"/>
         </w:rPr>
-        <w:lastRenderedPageBreak/>
         <w:t>Registrar colección</w:t>
       </w:r>
     </w:p>
@@ -1235,6 +1235,7 @@
         <w:rPr>
           <w:rFonts w:ascii="Arial" w:hAnsi="Arial" w:cs="Arial"/>
         </w:rPr>
+        <w:lastRenderedPageBreak/>
         <w:t>Asociar personas a videos</w:t>
       </w:r>
     </w:p>
@@ -1465,13 +1466,18 @@
     </w:p>
     <w:p>
       <w:pPr>
-        <w:rPr>
-          <w:rFonts w:ascii="Arial" w:hAnsi="Arial" w:cs="Arial"/>
-        </w:rPr>
-      </w:pPr>
-      <w:r>
-        <w:rPr>
-          <w:rFonts w:ascii="Arial" w:hAnsi="Arial" w:cs="Arial"/>
+        <w:pStyle w:val="Ttulo3"/>
+        <w:rPr>
+          <w:rFonts w:ascii="Arial" w:hAnsi="Arial" w:cs="Arial"/>
+          <w:sz w:val="22"/>
+          <w:szCs w:val="22"/>
+        </w:rPr>
+      </w:pPr>
+      <w:r>
+        <w:rPr>
+          <w:rFonts w:ascii="Arial" w:hAnsi="Arial" w:cs="Arial"/>
+          <w:sz w:val="22"/>
+          <w:szCs w:val="22"/>
         </w:rPr>
         <w:t>Historias de Usuario</w:t>
       </w:r>
@@ -1512,20 +1518,20 @@
         <w:rPr>
           <w:rFonts w:ascii="Arial" w:hAnsi="Arial" w:cs="Arial"/>
         </w:rPr>
+        <w:t>personales para obtener un saldo inicial y empezar a utilizar los servicios de la</w:t>
+      </w:r>
+    </w:p>
+    <w:p>
+      <w:pPr>
+        <w:rPr>
+          <w:rFonts w:ascii="Arial" w:hAnsi="Arial" w:cs="Arial"/>
+        </w:rPr>
+      </w:pPr>
+      <w:r>
+        <w:rPr>
+          <w:rFonts w:ascii="Arial" w:hAnsi="Arial" w:cs="Arial"/>
+        </w:rPr>
         <w:lastRenderedPageBreak/>
-        <w:t>personales para obtener un saldo inicial y empezar a utilizar los servicios de la</w:t>
-      </w:r>
-    </w:p>
-    <w:p>
-      <w:pPr>
-        <w:rPr>
-          <w:rFonts w:ascii="Arial" w:hAnsi="Arial" w:cs="Arial"/>
-        </w:rPr>
-      </w:pPr>
-      <w:r>
-        <w:rPr>
-          <w:rFonts w:ascii="Arial" w:hAnsi="Arial" w:cs="Arial"/>
-        </w:rPr>
         <w:t>empresa.</w:t>
       </w:r>
     </w:p>
@@ -1775,27 +1781,27 @@
         <w:rPr>
           <w:rFonts w:ascii="Arial" w:hAnsi="Arial" w:cs="Arial"/>
         </w:rPr>
+        <w:t>streaming</w:t>
+      </w:r>
+      <w:proofErr w:type="spellEnd"/>
+      <w:r>
+        <w:rPr>
+          <w:rFonts w:ascii="Arial" w:hAnsi="Arial" w:cs="Arial"/>
+        </w:rPr>
+        <w:t xml:space="preserve"> con restricciones de tiempo o reproducciones</w:t>
+      </w:r>
+    </w:p>
+    <w:p>
+      <w:pPr>
+        <w:rPr>
+          <w:rFonts w:ascii="Arial" w:hAnsi="Arial" w:cs="Arial"/>
+        </w:rPr>
+      </w:pPr>
+      <w:r>
+        <w:rPr>
+          <w:rFonts w:ascii="Arial" w:hAnsi="Arial" w:cs="Arial"/>
+        </w:rPr>
         <w:lastRenderedPageBreak/>
-        <w:t>streaming</w:t>
-      </w:r>
-      <w:proofErr w:type="spellEnd"/>
-      <w:r>
-        <w:rPr>
-          <w:rFonts w:ascii="Arial" w:hAnsi="Arial" w:cs="Arial"/>
-        </w:rPr>
-        <w:t xml:space="preserve"> con restricciones de tiempo o reproducciones</w:t>
-      </w:r>
-    </w:p>
-    <w:p>
-      <w:pPr>
-        <w:rPr>
-          <w:rFonts w:ascii="Arial" w:hAnsi="Arial" w:cs="Arial"/>
-        </w:rPr>
-      </w:pPr>
-      <w:r>
-        <w:rPr>
-          <w:rFonts w:ascii="Arial" w:hAnsi="Arial" w:cs="Arial"/>
-        </w:rPr>
         <w:t>-Dado que el sistema realiza una transacción,</w:t>
       </w:r>
     </w:p>
@@ -2074,20 +2080,20 @@
         <w:rPr>
           <w:rFonts w:ascii="Arial" w:hAnsi="Arial" w:cs="Arial"/>
         </w:rPr>
+        <w:t>entonces el sistema suma 1 punto al cliente.</w:t>
+      </w:r>
+    </w:p>
+    <w:p>
+      <w:pPr>
+        <w:rPr>
+          <w:rFonts w:ascii="Arial" w:hAnsi="Arial" w:cs="Arial"/>
+        </w:rPr>
+      </w:pPr>
+      <w:r>
+        <w:rPr>
+          <w:rFonts w:ascii="Arial" w:hAnsi="Arial" w:cs="Arial"/>
+        </w:rPr>
         <w:lastRenderedPageBreak/>
-        <w:t>entonces el sistema suma 1 punto al cliente.</w:t>
-      </w:r>
-    </w:p>
-    <w:p>
-      <w:pPr>
-        <w:rPr>
-          <w:rFonts w:ascii="Arial" w:hAnsi="Arial" w:cs="Arial"/>
-        </w:rPr>
-      </w:pPr>
-      <w:r>
-        <w:rPr>
-          <w:rFonts w:ascii="Arial" w:hAnsi="Arial" w:cs="Arial"/>
-        </w:rPr>
         <w:t>HU4</w:t>
       </w:r>
     </w:p>
@@ -2322,20 +2328,20 @@
         <w:rPr>
           <w:rFonts w:ascii="Arial" w:hAnsi="Arial" w:cs="Arial"/>
         </w:rPr>
+        <w:t>yo, como cliente quiero solicitar el envío de un DVD físico al realizar una compra para</w:t>
+      </w:r>
+    </w:p>
+    <w:p>
+      <w:pPr>
+        <w:rPr>
+          <w:rFonts w:ascii="Arial" w:hAnsi="Arial" w:cs="Arial"/>
+        </w:rPr>
+      </w:pPr>
+      <w:r>
+        <w:rPr>
+          <w:rFonts w:ascii="Arial" w:hAnsi="Arial" w:cs="Arial"/>
+        </w:rPr>
         <w:lastRenderedPageBreak/>
-        <w:t>yo, como cliente quiero solicitar el envío de un DVD físico al realizar una compra para</w:t>
-      </w:r>
-    </w:p>
-    <w:p>
-      <w:pPr>
-        <w:rPr>
-          <w:rFonts w:ascii="Arial" w:hAnsi="Arial" w:cs="Arial"/>
-        </w:rPr>
-      </w:pPr>
-      <w:r>
-        <w:rPr>
-          <w:rFonts w:ascii="Arial" w:hAnsi="Arial" w:cs="Arial"/>
-        </w:rPr>
         <w:t>recibir el producto en mi domicilio a través de la empresa de entregas.</w:t>
       </w:r>
     </w:p>
@@ -2570,20 +2576,20 @@
         <w:rPr>
           <w:rFonts w:ascii="Arial" w:hAnsi="Arial" w:cs="Arial"/>
         </w:rPr>
+        <w:t>HU7</w:t>
+      </w:r>
+    </w:p>
+    <w:p>
+      <w:pPr>
+        <w:rPr>
+          <w:rFonts w:ascii="Arial" w:hAnsi="Arial" w:cs="Arial"/>
+        </w:rPr>
+      </w:pPr>
+      <w:r>
+        <w:rPr>
+          <w:rFonts w:ascii="Arial" w:hAnsi="Arial" w:cs="Arial"/>
+        </w:rPr>
         <w:lastRenderedPageBreak/>
-        <w:t>HU7</w:t>
-      </w:r>
-    </w:p>
-    <w:p>
-      <w:pPr>
-        <w:rPr>
-          <w:rFonts w:ascii="Arial" w:hAnsi="Arial" w:cs="Arial"/>
-        </w:rPr>
-      </w:pPr>
-      <w:r>
-        <w:rPr>
-          <w:rFonts w:ascii="Arial" w:hAnsi="Arial" w:cs="Arial"/>
-        </w:rPr>
         <w:t>yo, como cliente quiero consultar el promedio ponderado de las calificaciones de un</w:t>
       </w:r>
     </w:p>
@@ -2818,20 +2824,20 @@
         <w:rPr>
           <w:rFonts w:ascii="Arial" w:hAnsi="Arial" w:cs="Arial"/>
         </w:rPr>
+        <w:t>información, entonces se debe mostrar específicamente cuántos usuarios han</w:t>
+      </w:r>
+    </w:p>
+    <w:p>
+      <w:pPr>
+        <w:rPr>
+          <w:rFonts w:ascii="Arial" w:hAnsi="Arial" w:cs="Arial"/>
+        </w:rPr>
+      </w:pPr>
+      <w:r>
+        <w:rPr>
+          <w:rFonts w:ascii="Arial" w:hAnsi="Arial" w:cs="Arial"/>
+        </w:rPr>
         <w:lastRenderedPageBreak/>
-        <w:t>información, entonces se debe mostrar específicamente cuántos usuarios han</w:t>
-      </w:r>
-    </w:p>
-    <w:p>
-      <w:pPr>
-        <w:rPr>
-          <w:rFonts w:ascii="Arial" w:hAnsi="Arial" w:cs="Arial"/>
-        </w:rPr>
-      </w:pPr>
-      <w:r>
-        <w:rPr>
-          <w:rFonts w:ascii="Arial" w:hAnsi="Arial" w:cs="Arial"/>
-        </w:rPr>
         <w:t>asignado cada una de las cuatro calificaciones posibles</w:t>
       </w:r>
     </w:p>
@@ -3066,20 +3072,20 @@
         <w:rPr>
           <w:rFonts w:ascii="Arial" w:hAnsi="Arial" w:cs="Arial"/>
         </w:rPr>
+        <w:t>obligatoriamente el ISAN, título original, año de producción y duración</w:t>
+      </w:r>
+    </w:p>
+    <w:p>
+      <w:pPr>
+        <w:rPr>
+          <w:rFonts w:ascii="Arial" w:hAnsi="Arial" w:cs="Arial"/>
+        </w:rPr>
+      </w:pPr>
+      <w:r>
+        <w:rPr>
+          <w:rFonts w:ascii="Arial" w:hAnsi="Arial" w:cs="Arial"/>
+        </w:rPr>
         <w:lastRenderedPageBreak/>
-        <w:t>obligatoriamente el ISAN, título original, año de producción y duración</w:t>
-      </w:r>
-    </w:p>
-    <w:p>
-      <w:pPr>
-        <w:rPr>
-          <w:rFonts w:ascii="Arial" w:hAnsi="Arial" w:cs="Arial"/>
-        </w:rPr>
-      </w:pPr>
-      <w:r>
-        <w:rPr>
-          <w:rFonts w:ascii="Arial" w:hAnsi="Arial" w:cs="Arial"/>
-        </w:rPr>
         <w:t>HU11</w:t>
       </w:r>
     </w:p>
@@ -3314,20 +3320,20 @@
         <w:rPr>
           <w:rFonts w:ascii="Arial" w:hAnsi="Arial" w:cs="Arial"/>
         </w:rPr>
+        <w:t>entonces el sistema le permite obtener un video nuevo de forma gratuita como regalo.</w:t>
+      </w:r>
+    </w:p>
+    <w:p>
+      <w:pPr>
+        <w:rPr>
+          <w:rFonts w:ascii="Arial" w:hAnsi="Arial" w:cs="Arial"/>
+        </w:rPr>
+      </w:pPr>
+      <w:r>
+        <w:rPr>
+          <w:rFonts w:ascii="Arial" w:hAnsi="Arial" w:cs="Arial"/>
+        </w:rPr>
         <w:lastRenderedPageBreak/>
-        <w:t>entonces el sistema le permite obtener un video nuevo de forma gratuita como regalo.</w:t>
-      </w:r>
-    </w:p>
-    <w:p>
-      <w:pPr>
-        <w:rPr>
-          <w:rFonts w:ascii="Arial" w:hAnsi="Arial" w:cs="Arial"/>
-        </w:rPr>
-      </w:pPr>
-      <w:r>
-        <w:rPr>
-          <w:rFonts w:ascii="Arial" w:hAnsi="Arial" w:cs="Arial"/>
-        </w:rPr>
         <w:t>Dado que un cliente consulta su historial, cuando el sistema carga los datos, entonces</w:t>
       </w:r>
     </w:p>
@@ -3562,20 +3568,20 @@
         <w:rPr>
           <w:rFonts w:ascii="Arial" w:hAnsi="Arial" w:cs="Arial"/>
         </w:rPr>
+        <w:t>Dado que el Gerente necesita evaluar el desempeño del negocio,</w:t>
+      </w:r>
+    </w:p>
+    <w:p>
+      <w:pPr>
+        <w:rPr>
+          <w:rFonts w:ascii="Arial" w:hAnsi="Arial" w:cs="Arial"/>
+        </w:rPr>
+      </w:pPr>
+      <w:r>
+        <w:rPr>
+          <w:rFonts w:ascii="Arial" w:hAnsi="Arial" w:cs="Arial"/>
+        </w:rPr>
         <w:lastRenderedPageBreak/>
-        <w:t>Dado que el Gerente necesita evaluar el desempeño del negocio,</w:t>
-      </w:r>
-    </w:p>
-    <w:p>
-      <w:pPr>
-        <w:rPr>
-          <w:rFonts w:ascii="Arial" w:hAnsi="Arial" w:cs="Arial"/>
-        </w:rPr>
-      </w:pPr>
-      <w:r>
-        <w:rPr>
-          <w:rFonts w:ascii="Arial" w:hAnsi="Arial" w:cs="Arial"/>
-        </w:rPr>
         <w:t>cuando solicita un reporte de crecimiento,</w:t>
       </w:r>
     </w:p>
@@ -3810,20 +3816,20 @@
         <w:rPr>
           <w:rFonts w:ascii="Arial" w:hAnsi="Arial" w:cs="Arial"/>
         </w:rPr>
+        <w:t>generar promociones y ofertas personalizadas</w:t>
+      </w:r>
+    </w:p>
+    <w:p>
+      <w:pPr>
+        <w:rPr>
+          <w:rFonts w:ascii="Arial" w:hAnsi="Arial" w:cs="Arial"/>
+        </w:rPr>
+      </w:pPr>
+      <w:r>
+        <w:rPr>
+          <w:rFonts w:ascii="Arial" w:hAnsi="Arial" w:cs="Arial"/>
+        </w:rPr>
         <w:lastRenderedPageBreak/>
-        <w:t>generar promociones y ofertas personalizadas</w:t>
-      </w:r>
-    </w:p>
-    <w:p>
-      <w:pPr>
-        <w:rPr>
-          <w:rFonts w:ascii="Arial" w:hAnsi="Arial" w:cs="Arial"/>
-        </w:rPr>
-      </w:pPr>
-      <w:r>
-        <w:rPr>
-          <w:rFonts w:ascii="Arial" w:hAnsi="Arial" w:cs="Arial"/>
-        </w:rPr>
         <w:t>HU16</w:t>
       </w:r>
     </w:p>
@@ -4058,20 +4064,20 @@
         <w:rPr>
           <w:rFonts w:ascii="Arial" w:hAnsi="Arial" w:cs="Arial"/>
         </w:rPr>
+        <w:t>director.</w:t>
+      </w:r>
+    </w:p>
+    <w:p>
+      <w:pPr>
+        <w:rPr>
+          <w:rFonts w:ascii="Arial" w:hAnsi="Arial" w:cs="Arial"/>
+        </w:rPr>
+      </w:pPr>
+      <w:r>
+        <w:rPr>
+          <w:rFonts w:ascii="Arial" w:hAnsi="Arial" w:cs="Arial"/>
+        </w:rPr>
         <w:lastRenderedPageBreak/>
-        <w:t>director.</w:t>
-      </w:r>
-    </w:p>
-    <w:p>
-      <w:pPr>
-        <w:rPr>
-          <w:rFonts w:ascii="Arial" w:hAnsi="Arial" w:cs="Arial"/>
-        </w:rPr>
-      </w:pPr>
-      <w:r>
-        <w:rPr>
-          <w:rFonts w:ascii="Arial" w:hAnsi="Arial" w:cs="Arial"/>
-        </w:rPr>
         <w:t>CA 1: Dado que se edita un video, cuando se asocia personal, entonces el sistema</w:t>
       </w:r>
     </w:p>
@@ -4306,20 +4312,20 @@
         <w:rPr>
           <w:rFonts w:ascii="Arial" w:hAnsi="Arial" w:cs="Arial"/>
         </w:rPr>
+        <w:t>subtítulos de cada video para informar al usuario sobre las opciones de lenguaje</w:t>
+      </w:r>
+    </w:p>
+    <w:p>
+      <w:pPr>
+        <w:rPr>
+          <w:rFonts w:ascii="Arial" w:hAnsi="Arial" w:cs="Arial"/>
+        </w:rPr>
+      </w:pPr>
+      <w:r>
+        <w:rPr>
+          <w:rFonts w:ascii="Arial" w:hAnsi="Arial" w:cs="Arial"/>
+        </w:rPr>
         <w:lastRenderedPageBreak/>
-        <w:t>subtítulos de cada video para informar al usuario sobre las opciones de lenguaje</w:t>
-      </w:r>
-    </w:p>
-    <w:p>
-      <w:pPr>
-        <w:rPr>
-          <w:rFonts w:ascii="Arial" w:hAnsi="Arial" w:cs="Arial"/>
-        </w:rPr>
-      </w:pPr>
-      <w:r>
-        <w:rPr>
-          <w:rFonts w:ascii="Arial" w:hAnsi="Arial" w:cs="Arial"/>
-        </w:rPr>
         <w:t>disponibles para su visualización.</w:t>
       </w:r>
     </w:p>
@@ -4533,20 +4539,359 @@
     </w:p>
     <w:p>
       <w:pPr>
-        <w:rPr>
-          <w:rFonts w:ascii="Arial" w:hAnsi="Arial" w:cs="Arial"/>
-        </w:rPr>
-      </w:pPr>
-      <w:r>
-        <w:rPr>
-          <w:rFonts w:ascii="Arial" w:hAnsi="Arial" w:cs="Arial"/>
+        <w:pStyle w:val="Ttulo3"/>
+        <w:rPr>
+          <w:rFonts w:ascii="Arial" w:hAnsi="Arial" w:cs="Arial"/>
+          <w:sz w:val="22"/>
+          <w:szCs w:val="22"/>
+        </w:rPr>
+      </w:pPr>
+      <w:r>
+        <w:rPr>
+          <w:rFonts w:ascii="Arial" w:hAnsi="Arial" w:cs="Arial"/>
+          <w:sz w:val="22"/>
+          <w:szCs w:val="22"/>
+        </w:rPr>
+        <w:t>Anexos</w:t>
+      </w:r>
+    </w:p>
+    <w:p>
+      <w:r>
+        <w:t>BPMN</w:t>
+      </w:r>
+    </w:p>
+    <w:p>
+      <w:pPr>
+        <w:rPr>
+          <w:b/>
+          <w:bCs/>
+        </w:rPr>
+      </w:pPr>
+      <w:r>
+        <w:rPr>
+          <w:b/>
+          <w:bCs/>
         </w:rPr>
         <w:lastRenderedPageBreak/>
+        <w:t>PR-SIC-01 – Gestión de Contenido</w:t>
+      </w:r>
+    </w:p>
+    <w:p>
+      <w:r>
+        <w:drawing>
+          <wp:inline distT="0" distB="0" distL="0" distR="0" wp14:anchorId="2257B978" wp14:editId="7B0E9F3B">
+            <wp:extent cx="5971540" cy="2997200"/>
+            <wp:effectExtent l="0" t="0" r="0" b="0"/>
+            <wp:docPr id="2054085841" name="Imagen 1"/>
+            <wp:cNvGraphicFramePr>
+              <a:graphicFrameLocks xmlns:a="http://schemas.openxmlformats.org/drawingml/2006/main" noChangeAspect="1"/>
+            </wp:cNvGraphicFramePr>
+            <a:graphic xmlns:a="http://schemas.openxmlformats.org/drawingml/2006/main">
+              <a:graphicData uri="http://schemas.openxmlformats.org/drawingml/2006/picture">
+                <pic:pic xmlns:pic="http://schemas.openxmlformats.org/drawingml/2006/picture">
+                  <pic:nvPicPr>
+                    <pic:cNvPr id="2054085841" name=""/>
+                    <pic:cNvPicPr/>
+                  </pic:nvPicPr>
+                  <pic:blipFill>
+                    <a:blip r:embed="rId7"/>
+                    <a:stretch>
+                      <a:fillRect/>
+                    </a:stretch>
+                  </pic:blipFill>
+                  <pic:spPr>
+                    <a:xfrm>
+                      <a:off x="0" y="0"/>
+                      <a:ext cx="5971540" cy="2997200"/>
+                    </a:xfrm>
+                    <a:prstGeom prst="rect">
+                      <a:avLst/>
+                    </a:prstGeom>
+                  </pic:spPr>
+                </pic:pic>
+              </a:graphicData>
+            </a:graphic>
+          </wp:inline>
+        </w:drawing>
+      </w:r>
+    </w:p>
+    <w:p>
+      <w:pPr>
+        <w:rPr>
+          <w:b/>
+          <w:bCs/>
+        </w:rPr>
+      </w:pPr>
+      <w:r>
+        <w:rPr>
+          <w:b/>
+          <w:bCs/>
+        </w:rPr>
+        <w:t>PR-CRM-01-Gestión del cliente</w:t>
+      </w:r>
+    </w:p>
+    <w:p>
+      <w:r>
+        <w:drawing>
+          <wp:inline distT="0" distB="0" distL="0" distR="0" wp14:anchorId="51415C56" wp14:editId="55E1EC7C">
+            <wp:extent cx="5971540" cy="2271395"/>
+            <wp:effectExtent l="0" t="0" r="0" b="0"/>
+            <wp:docPr id="34076429" name="Imagen 1"/>
+            <wp:cNvGraphicFramePr>
+              <a:graphicFrameLocks xmlns:a="http://schemas.openxmlformats.org/drawingml/2006/main" noChangeAspect="1"/>
+            </wp:cNvGraphicFramePr>
+            <a:graphic xmlns:a="http://schemas.openxmlformats.org/drawingml/2006/main">
+              <a:graphicData uri="http://schemas.openxmlformats.org/drawingml/2006/picture">
+                <pic:pic xmlns:pic="http://schemas.openxmlformats.org/drawingml/2006/picture">
+                  <pic:nvPicPr>
+                    <pic:cNvPr id="34076429" name=""/>
+                    <pic:cNvPicPr/>
+                  </pic:nvPicPr>
+                  <pic:blipFill>
+                    <a:blip r:embed="rId8"/>
+                    <a:stretch>
+                      <a:fillRect/>
+                    </a:stretch>
+                  </pic:blipFill>
+                  <pic:spPr>
+                    <a:xfrm>
+                      <a:off x="0" y="0"/>
+                      <a:ext cx="5971540" cy="2271395"/>
+                    </a:xfrm>
+                    <a:prstGeom prst="rect">
+                      <a:avLst/>
+                    </a:prstGeom>
+                  </pic:spPr>
+                </pic:pic>
+              </a:graphicData>
+            </a:graphic>
+          </wp:inline>
+        </w:drawing>
+      </w:r>
+    </w:p>
+    <w:p>
+      <w:pPr>
+        <w:rPr>
+          <w:b/>
+          <w:bCs/>
+        </w:rPr>
+      </w:pPr>
+      <w:r>
+        <w:rPr>
+          <w:b/>
+          <w:bCs/>
+        </w:rPr>
+        <w:t>PR-VAV-01 – Compra / Alquiler</w:t>
+      </w:r>
+    </w:p>
+    <w:p>
+      <w:pPr>
+        <w:rPr>
+          <w:b/>
+          <w:bCs/>
+        </w:rPr>
+      </w:pPr>
+      <w:r>
+        <w:rPr>
+          <w:b/>
+          <w:bCs/>
+        </w:rPr>
+        <w:lastRenderedPageBreak/>
+        <w:drawing>
+          <wp:inline distT="0" distB="0" distL="0" distR="0" wp14:anchorId="6A594F6A" wp14:editId="272D0BF9">
+            <wp:extent cx="5971540" cy="2069465"/>
+            <wp:effectExtent l="0" t="0" r="0" b="6985"/>
+            <wp:docPr id="1276968681" name="Imagen 1"/>
+            <wp:cNvGraphicFramePr>
+              <a:graphicFrameLocks xmlns:a="http://schemas.openxmlformats.org/drawingml/2006/main" noChangeAspect="1"/>
+            </wp:cNvGraphicFramePr>
+            <a:graphic xmlns:a="http://schemas.openxmlformats.org/drawingml/2006/main">
+              <a:graphicData uri="http://schemas.openxmlformats.org/drawingml/2006/picture">
+                <pic:pic xmlns:pic="http://schemas.openxmlformats.org/drawingml/2006/picture">
+                  <pic:nvPicPr>
+                    <pic:cNvPr id="1276968681" name=""/>
+                    <pic:cNvPicPr/>
+                  </pic:nvPicPr>
+                  <pic:blipFill>
+                    <a:blip r:embed="rId9"/>
+                    <a:stretch>
+                      <a:fillRect/>
+                    </a:stretch>
+                  </pic:blipFill>
+                  <pic:spPr>
+                    <a:xfrm>
+                      <a:off x="0" y="0"/>
+                      <a:ext cx="5971540" cy="2069465"/>
+                    </a:xfrm>
+                    <a:prstGeom prst="rect">
+                      <a:avLst/>
+                    </a:prstGeom>
+                  </pic:spPr>
+                </pic:pic>
+              </a:graphicData>
+            </a:graphic>
+          </wp:inline>
+        </w:drawing>
+      </w:r>
+    </w:p>
+    <w:p>
+      <w:pPr>
+        <w:rPr>
+          <w:b/>
+          <w:bCs/>
+        </w:rPr>
+      </w:pPr>
+      <w:proofErr w:type="gramStart"/>
+      <w:r>
+        <w:rPr>
+          <w:b/>
+          <w:bCs/>
+        </w:rPr>
+        <w:t>Link</w:t>
+      </w:r>
+      <w:proofErr w:type="gramEnd"/>
+      <w:r>
+        <w:rPr>
+          <w:b/>
+          <w:bCs/>
+        </w:rPr>
+        <w:t xml:space="preserve"> para visualización web:</w:t>
+      </w:r>
+    </w:p>
+    <w:p>
+      <w:pPr>
+        <w:rPr>
+          <w:b/>
+          <w:bCs/>
+        </w:rPr>
+      </w:pPr>
+      <w:hyperlink r:id="rId10" w:history="1">
+        <w:r>
+          <w:rPr>
+            <w:rStyle w:val="Hipervnculo"/>
+            <w:b/>
+            <w:bCs/>
+          </w:rPr>
+          <w:t>https://drive.google.com/file/d/1WcINM8XHu918z0J3PrmvzFBdrdbRdc5r/view?usp=sharing</w:t>
+        </w:r>
+      </w:hyperlink>
+    </w:p>
+    <w:p>
+      <w:pPr>
+        <w:rPr>
+          <w:b/>
+          <w:bCs/>
+        </w:rPr>
+      </w:pPr>
+    </w:p>
+    <w:p>
+      <w:pPr>
+        <w:rPr>
+          <w:rFonts w:ascii="Arial" w:hAnsi="Arial" w:cs="Arial"/>
+        </w:rPr>
+      </w:pPr>
+      <w:r>
+        <w:rPr>
+          <w:rFonts w:ascii="Arial" w:hAnsi="Arial" w:cs="Arial"/>
+        </w:rPr>
         <w:t>Diagrama relacional</w:t>
       </w:r>
     </w:p>
+    <w:p>
+      <w:pPr>
+        <w:rPr>
+          <w:rFonts w:ascii="Arial" w:hAnsi="Arial" w:cs="Arial"/>
+        </w:rPr>
+      </w:pPr>
+      <w:r>
+        <w:rPr>
+          <w:rFonts w:ascii="Arial" w:hAnsi="Arial" w:cs="Arial"/>
+        </w:rPr>
+        <w:drawing>
+          <wp:inline distT="0" distB="0" distL="0" distR="0" wp14:anchorId="2DB79B8C" wp14:editId="6F77B5DB">
+            <wp:extent cx="5971540" cy="2906395"/>
+            <wp:effectExtent l="0" t="0" r="0" b="8255"/>
+            <wp:docPr id="541586039" name="Imagen 1"/>
+            <wp:cNvGraphicFramePr>
+              <a:graphicFrameLocks xmlns:a="http://schemas.openxmlformats.org/drawingml/2006/main" noChangeAspect="1"/>
+            </wp:cNvGraphicFramePr>
+            <a:graphic xmlns:a="http://schemas.openxmlformats.org/drawingml/2006/main">
+              <a:graphicData uri="http://schemas.openxmlformats.org/drawingml/2006/picture">
+                <pic:pic xmlns:pic="http://schemas.openxmlformats.org/drawingml/2006/picture">
+                  <pic:nvPicPr>
+                    <pic:cNvPr id="541586039" name=""/>
+                    <pic:cNvPicPr/>
+                  </pic:nvPicPr>
+                  <pic:blipFill>
+                    <a:blip r:embed="rId11"/>
+                    <a:stretch>
+                      <a:fillRect/>
+                    </a:stretch>
+                  </pic:blipFill>
+                  <pic:spPr>
+                    <a:xfrm>
+                      <a:off x="0" y="0"/>
+                      <a:ext cx="5971540" cy="2906395"/>
+                    </a:xfrm>
+                    <a:prstGeom prst="rect">
+                      <a:avLst/>
+                    </a:prstGeom>
+                  </pic:spPr>
+                </pic:pic>
+              </a:graphicData>
+            </a:graphic>
+          </wp:inline>
+        </w:drawing>
+      </w:r>
+    </w:p>
+    <w:p>
+      <w:pPr>
+        <w:rPr>
+          <w:b/>
+          <w:bCs/>
+        </w:rPr>
+      </w:pPr>
+      <w:proofErr w:type="gramStart"/>
+      <w:r>
+        <w:rPr>
+          <w:b/>
+          <w:bCs/>
+        </w:rPr>
+        <w:t>Link</w:t>
+      </w:r>
+      <w:proofErr w:type="gramEnd"/>
+      <w:r>
+        <w:rPr>
+          <w:b/>
+          <w:bCs/>
+        </w:rPr>
+        <w:t xml:space="preserve"> para visualización web:</w:t>
+      </w:r>
+    </w:p>
+    <w:p>
+      <w:pPr>
+        <w:rPr>
+          <w:rFonts w:ascii="Arial" w:hAnsi="Arial" w:cs="Arial"/>
+        </w:rPr>
+      </w:pPr>
+      <w:hyperlink r:id="rId12" w:history="1">
+        <w:r>
+          <w:rPr>
+            <w:rStyle w:val="Hipervnculo"/>
+            <w:rFonts w:ascii="Arial" w:hAnsi="Arial" w:cs="Arial"/>
+          </w:rPr>
+          <w:t>https://drive.google.com/file/d/16uBhLCLRBHdwhsRIp3SbIj6SDQ09HlYA/view?usp=sharing</w:t>
+        </w:r>
+      </w:hyperlink>
+      <w:r>
+        <w:rPr>
+          <w:rFonts w:ascii="Arial" w:hAnsi="Arial" w:cs="Arial"/>
+        </w:rPr>
+        <w:t xml:space="preserve"> </w:t>
+      </w:r>
+    </w:p>
     <w:sectPr>
-      <w:headerReference w:type="default" r:id="rId7"/>
+      <w:headerReference w:type="default" r:id="rId13"/>
       <w:pgSz w:w="12240" w:h="15840"/>
       <w:pgMar w:top="1418" w:right="1418" w:bottom="1418" w:left="1418" w:header="709" w:footer="709" w:gutter="0"/>
       <w:cols w:space="708"/>
@@ -4613,10 +4958,13 @@
       <w:pStyle w:val="Encabezado"/>
     </w:pPr>
     <w:r>
+      <w:rPr>
+        <w:noProof/>
+      </w:rPr>
       <w:drawing>
-        <wp:inline distT="0" distB="0" distL="0" distR="0" wp14:anchorId="21467ECF" wp14:editId="4A4AE347">
-          <wp:extent cx="1587500" cy="797560"/>
-          <wp:effectExtent l="0" t="0" r="0" b="2540"/>
+        <wp:inline distT="0" distB="0" distL="0" distR="0" wp14:anchorId="21467ECF" wp14:editId="4DA694EC">
+          <wp:extent cx="1296538" cy="651381"/>
+          <wp:effectExtent l="0" t="0" r="0" b="0"/>
           <wp:docPr id="51955380" name="Imagen 1"/>
           <wp:cNvGraphicFramePr>
             <a:graphicFrameLocks xmlns:a="http://schemas.openxmlformats.org/drawingml/2006/main" noChangeAspect="1"/>
@@ -4646,7 +4994,7 @@
                 <pic:spPr bwMode="auto">
                   <a:xfrm>
                     <a:off x="0" y="0"/>
-                    <a:ext cx="1587500" cy="797560"/>
+                    <a:ext cx="1304894" cy="655579"/>
                   </a:xfrm>
                   <a:prstGeom prst="rect">
                     <a:avLst/>
@@ -6667,7 +7015,7 @@
   <w:style w:type="paragraph" w:default="1" w:styleId="Normal">
     <w:name w:val="Normal"/>
     <w:qFormat/>
-    <w:rsid w:val="00121031"/>
+    <w:rsid w:val="00E40ECB"/>
   </w:style>
   <w:style w:type="paragraph" w:styleId="Ttulo1">
     <w:name w:val="heading 1"/>
@@ -7224,6 +7572,29 @@
     <w:uiPriority w:val="99"/>
     <w:rsid w:val="0092102A"/>
   </w:style>
+  <w:style w:type="character" w:styleId="Hipervnculo">
+    <w:name w:val="Hyperlink"/>
+    <w:basedOn w:val="Fuentedeprrafopredeter"/>
+    <w:uiPriority w:val="99"/>
+    <w:unhideWhenUsed/>
+    <w:rsid w:val="005553A7"/>
+    <w:rPr>
+      <w:color w:val="0563C1" w:themeColor="hyperlink"/>
+      <w:u w:val="single"/>
+    </w:rPr>
+  </w:style>
+  <w:style w:type="character" w:styleId="Mencinsinresolver">
+    <w:name w:val="Unresolved Mention"/>
+    <w:basedOn w:val="Fuentedeprrafopredeter"/>
+    <w:uiPriority w:val="99"/>
+    <w:semiHidden/>
+    <w:unhideWhenUsed/>
+    <w:rsid w:val="005553A7"/>
+    <w:rPr>
+      <w:color w:val="605E5C"/>
+      <w:shd w:val="clear" w:color="auto" w:fill="E1DFDD"/>
+    </w:rPr>
+  </w:style>
 </w:styles>
 </file>
 

</xml_diff>